<commit_message>
Select the teacher name with most diacritics, ignore them in dicts
</commit_message>
<xml_diff>
--- a/src/ReaderApp/data/2024_sem2/Orar_An_I Lic.docx
+++ b/src/ReaderApp/data/2024_sem2/Orar_An_I Lic.docx
@@ -28,12 +28,6 @@
         <w:gridCol w:w="2650"/>
       </w:tblGrid>
       <w:tr>
-        <w:tblPrEx>
-          <w:tblCellMar>
-            <w:top w:w="0" w:type="dxa"/>
-            <w:bottom w:w="0" w:type="dxa"/>
-          </w:tblCellMar>
-        </w:tblPrEx>
         <w:trPr>
           <w:cantSplit/>
           <w:trHeight w:hRule="exact" w:val="560"/>
@@ -121,23 +115,7 @@
                 <w:b/>
                 <w:sz w:val="40"/>
               </w:rPr>
-              <w:t>01(</w:t>
-            </w:r>
-            <w:proofErr w:type="spellStart"/>
-            <w:r>
-              <w:rPr>
-                <w:b/>
-                <w:sz w:val="40"/>
-              </w:rPr>
-              <w:t>ro</w:t>
-            </w:r>
-            <w:proofErr w:type="spellEnd"/>
-            <w:r>
-              <w:rPr>
-                <w:b/>
-                <w:sz w:val="40"/>
-              </w:rPr>
-              <w:t>)</w:t>
+              <w:t>01(ro)</w:t>
             </w:r>
           </w:p>
         </w:tc>
@@ -180,23 +158,7 @@
                 <w:b/>
                 <w:sz w:val="40"/>
               </w:rPr>
-              <w:t>01(</w:t>
-            </w:r>
-            <w:proofErr w:type="spellStart"/>
-            <w:r>
-              <w:rPr>
-                <w:b/>
-                <w:sz w:val="40"/>
-              </w:rPr>
-              <w:t>ro</w:t>
-            </w:r>
-            <w:proofErr w:type="spellEnd"/>
-            <w:r>
-              <w:rPr>
-                <w:b/>
-                <w:sz w:val="40"/>
-              </w:rPr>
-              <w:t>)</w:t>
+              <w:t>01(ro)</w:t>
             </w:r>
           </w:p>
         </w:tc>
@@ -239,23 +201,7 @@
                 <w:b/>
                 <w:sz w:val="40"/>
               </w:rPr>
-              <w:t>01(</w:t>
-            </w:r>
-            <w:proofErr w:type="spellStart"/>
-            <w:r>
-              <w:rPr>
-                <w:b/>
-                <w:sz w:val="40"/>
-              </w:rPr>
-              <w:t>ro</w:t>
-            </w:r>
-            <w:proofErr w:type="spellEnd"/>
-            <w:r>
-              <w:rPr>
-                <w:b/>
-                <w:sz w:val="40"/>
-              </w:rPr>
-              <w:t>)</w:t>
+              <w:t>01(ro)</w:t>
             </w:r>
           </w:p>
         </w:tc>
@@ -298,34 +244,12 @@
                 <w:b/>
                 <w:sz w:val="40"/>
               </w:rPr>
-              <w:t>02(</w:t>
-            </w:r>
-            <w:proofErr w:type="spellStart"/>
-            <w:r>
-              <w:rPr>
-                <w:b/>
-                <w:sz w:val="40"/>
-              </w:rPr>
-              <w:t>ro</w:t>
-            </w:r>
-            <w:proofErr w:type="spellEnd"/>
-            <w:r>
-              <w:rPr>
-                <w:b/>
-                <w:sz w:val="40"/>
-              </w:rPr>
-              <w:t>)</w:t>
+              <w:t>02(ro)</w:t>
             </w:r>
           </w:p>
         </w:tc>
       </w:tr>
       <w:tr>
-        <w:tblPrEx>
-          <w:tblCellMar>
-            <w:top w:w="0" w:type="dxa"/>
-            <w:bottom w:w="0" w:type="dxa"/>
-          </w:tblCellMar>
-        </w:tblPrEx>
         <w:trPr>
           <w:cantSplit/>
           <w:trHeight w:hRule="exact" w:val="1199"/>
@@ -352,7 +276,6 @@
                 <w:lang w:val="ro-RO"/>
               </w:rPr>
             </w:pPr>
-            <w:proofErr w:type="spellStart"/>
             <w:r>
               <w:rPr>
                 <w:b/>
@@ -360,7 +283,6 @@
               </w:rPr>
               <w:t>Luni</w:t>
             </w:r>
-            <w:proofErr w:type="spellEnd"/>
           </w:p>
         </w:tc>
         <w:tc>
@@ -739,12 +661,6 @@
         </w:tc>
       </w:tr>
       <w:tr>
-        <w:tblPrEx>
-          <w:tblCellMar>
-            <w:top w:w="0" w:type="dxa"/>
-            <w:bottom w:w="0" w:type="dxa"/>
-          </w:tblCellMar>
-        </w:tblPrEx>
         <w:trPr>
           <w:cantSplit/>
           <w:trHeight w:val="576"/>
@@ -1045,12 +961,6 @@
         </w:tc>
       </w:tr>
       <w:tr>
-        <w:tblPrEx>
-          <w:tblCellMar>
-            <w:top w:w="0" w:type="dxa"/>
-            <w:bottom w:w="0" w:type="dxa"/>
-          </w:tblCellMar>
-        </w:tblPrEx>
         <w:trPr>
           <w:cantSplit/>
           <w:trHeight w:val="566"/>
@@ -1242,12 +1152,6 @@
         </w:tc>
       </w:tr>
       <w:tr>
-        <w:tblPrEx>
-          <w:tblCellMar>
-            <w:top w:w="0" w:type="dxa"/>
-            <w:bottom w:w="0" w:type="dxa"/>
-          </w:tblCellMar>
-        </w:tblPrEx>
         <w:trPr>
           <w:cantSplit/>
           <w:trHeight w:hRule="exact" w:val="554"/>
@@ -1565,12 +1469,6 @@
         </w:tc>
       </w:tr>
       <w:tr>
-        <w:tblPrEx>
-          <w:tblCellMar>
-            <w:top w:w="0" w:type="dxa"/>
-            <w:bottom w:w="0" w:type="dxa"/>
-          </w:tblCellMar>
-        </w:tblPrEx>
         <w:trPr>
           <w:cantSplit/>
           <w:trHeight w:hRule="exact" w:val="576"/>
@@ -1719,12 +1617,6 @@
         </w:tc>
       </w:tr>
       <w:tr>
-        <w:tblPrEx>
-          <w:tblCellMar>
-            <w:top w:w="0" w:type="dxa"/>
-            <w:bottom w:w="0" w:type="dxa"/>
-          </w:tblCellMar>
-        </w:tblPrEx>
         <w:trPr>
           <w:cantSplit/>
           <w:trHeight w:hRule="exact" w:val="614"/>
@@ -2004,12 +1896,6 @@
         </w:tc>
       </w:tr>
       <w:tr>
-        <w:tblPrEx>
-          <w:tblCellMar>
-            <w:top w:w="0" w:type="dxa"/>
-            <w:bottom w:w="0" w:type="dxa"/>
-          </w:tblCellMar>
-        </w:tblPrEx>
         <w:trPr>
           <w:cantSplit/>
           <w:trHeight w:hRule="exact" w:val="516"/>
@@ -2205,12 +2091,6 @@
         </w:tc>
       </w:tr>
       <w:tr>
-        <w:tblPrEx>
-          <w:tblCellMar>
-            <w:top w:w="0" w:type="dxa"/>
-            <w:bottom w:w="0" w:type="dxa"/>
-          </w:tblCellMar>
-        </w:tblPrEx>
         <w:trPr>
           <w:cantSplit/>
           <w:trHeight w:hRule="exact" w:val="1140"/>
@@ -2236,7 +2116,6 @@
                 <w:sz w:val="40"/>
               </w:rPr>
             </w:pPr>
-            <w:proofErr w:type="spellStart"/>
             <w:r>
               <w:rPr>
                 <w:b/>
@@ -2244,7 +2123,6 @@
               </w:rPr>
               <w:t>Marţi</w:t>
             </w:r>
-            <w:proofErr w:type="spellEnd"/>
           </w:p>
         </w:tc>
         <w:tc>
@@ -2458,12 +2336,6 @@
         </w:tc>
       </w:tr>
       <w:tr>
-        <w:tblPrEx>
-          <w:tblCellMar>
-            <w:top w:w="0" w:type="dxa"/>
-            <w:bottom w:w="0" w:type="dxa"/>
-          </w:tblCellMar>
-        </w:tblPrEx>
         <w:trPr>
           <w:cantSplit/>
           <w:trHeight w:hRule="exact" w:val="1140"/>
@@ -2702,12 +2574,6 @@
         </w:tc>
       </w:tr>
       <w:tr>
-        <w:tblPrEx>
-          <w:tblCellMar>
-            <w:top w:w="0" w:type="dxa"/>
-            <w:bottom w:w="0" w:type="dxa"/>
-          </w:tblCellMar>
-        </w:tblPrEx>
         <w:trPr>
           <w:cantSplit/>
           <w:trHeight w:hRule="exact" w:val="1140"/>
@@ -2872,12 +2738,6 @@
         </w:tc>
       </w:tr>
       <w:tr>
-        <w:tblPrEx>
-          <w:tblCellMar>
-            <w:top w:w="0" w:type="dxa"/>
-            <w:bottom w:w="0" w:type="dxa"/>
-          </w:tblCellMar>
-        </w:tblPrEx>
         <w:trPr>
           <w:cantSplit/>
           <w:trHeight w:val="525"/>
@@ -3110,12 +2970,6 @@
         </w:tc>
       </w:tr>
       <w:tr>
-        <w:tblPrEx>
-          <w:tblCellMar>
-            <w:top w:w="0" w:type="dxa"/>
-            <w:bottom w:w="0" w:type="dxa"/>
-          </w:tblCellMar>
-        </w:tblPrEx>
         <w:trPr>
           <w:cantSplit/>
           <w:trHeight w:val="614"/>
@@ -3349,12 +3203,6 @@
         <w:gridCol w:w="2658"/>
       </w:tblGrid>
       <w:tr>
-        <w:tblPrEx>
-          <w:tblCellMar>
-            <w:top w:w="0" w:type="dxa"/>
-            <w:bottom w:w="0" w:type="dxa"/>
-          </w:tblCellMar>
-        </w:tblPrEx>
         <w:trPr>
           <w:cantSplit/>
           <w:trHeight w:hRule="exact" w:val="1247"/>
@@ -3380,7 +3228,6 @@
                 <w:sz w:val="40"/>
               </w:rPr>
             </w:pPr>
-            <w:proofErr w:type="spellStart"/>
             <w:r>
               <w:rPr>
                 <w:b/>
@@ -3388,7 +3235,6 @@
               </w:rPr>
               <w:t>Miercuri</w:t>
             </w:r>
-            <w:proofErr w:type="spellEnd"/>
           </w:p>
         </w:tc>
         <w:tc>
@@ -3821,7 +3667,6 @@
                 <w:lang w:val="it-IT"/>
               </w:rPr>
             </w:pPr>
-            <w:proofErr w:type="spellStart"/>
             <w:proofErr w:type="gramStart"/>
             <w:r>
               <w:rPr>
@@ -3830,7 +3675,6 @@
               </w:rPr>
               <w:t>A.Lupușor</w:t>
             </w:r>
-            <w:proofErr w:type="spellEnd"/>
             <w:proofErr w:type="gramEnd"/>
             <w:r>
               <w:rPr>
@@ -3843,12 +3687,6 @@
         </w:tc>
       </w:tr>
       <w:tr>
-        <w:tblPrEx>
-          <w:tblCellMar>
-            <w:top w:w="0" w:type="dxa"/>
-            <w:bottom w:w="0" w:type="dxa"/>
-          </w:tblCellMar>
-        </w:tblPrEx>
         <w:trPr>
           <w:cantSplit/>
           <w:trHeight w:val="1162"/>
@@ -4079,12 +3917,6 @@
         </w:tc>
       </w:tr>
       <w:tr>
-        <w:tblPrEx>
-          <w:tblCellMar>
-            <w:top w:w="0" w:type="dxa"/>
-            <w:bottom w:w="0" w:type="dxa"/>
-          </w:tblCellMar>
-        </w:tblPrEx>
         <w:trPr>
           <w:cantSplit/>
           <w:trHeight w:hRule="exact" w:val="1140"/>
@@ -4221,7 +4053,6 @@
                 <w:szCs w:val="32"/>
               </w:rPr>
             </w:pPr>
-            <w:proofErr w:type="spellStart"/>
             <w:r>
               <w:rPr>
                 <w:spacing w:val="40"/>
@@ -4230,7 +4061,6 @@
               </w:rPr>
               <w:t>Rețele</w:t>
             </w:r>
-            <w:proofErr w:type="spellEnd"/>
             <w:r>
               <w:rPr>
                 <w:spacing w:val="40"/>
@@ -4255,64 +4085,46 @@
               </w:rPr>
               <w:t xml:space="preserve"> </w:t>
             </w:r>
-            <w:proofErr w:type="spellStart"/>
             <w:r>
               <w:rPr>
                 <w:spacing w:val="40"/>
                 <w:sz w:val="32"/>
                 <w:szCs w:val="32"/>
               </w:rPr>
-              <w:t>calculatoare</w:t>
-            </w:r>
-            <w:proofErr w:type="spellEnd"/>
-            <w:r>
+              <w:t>calculatoare (curs)</w:t>
+            </w:r>
+          </w:p>
+          <w:p>
+            <w:pPr>
+              <w:jc w:val="center"/>
               <w:rPr>
                 <w:spacing w:val="40"/>
                 <w:sz w:val="32"/>
                 <w:szCs w:val="32"/>
               </w:rPr>
-              <w:t xml:space="preserve"> (curs)</w:t>
-            </w:r>
-          </w:p>
-          <w:p>
-            <w:pPr>
-              <w:jc w:val="center"/>
+            </w:pPr>
+            <w:proofErr w:type="gramStart"/>
+            <w:r>
               <w:rPr>
                 <w:spacing w:val="40"/>
                 <w:sz w:val="32"/>
                 <w:szCs w:val="32"/>
               </w:rPr>
-            </w:pPr>
-            <w:proofErr w:type="spellStart"/>
-            <w:proofErr w:type="gramStart"/>
+              <w:t>T.Capcelea</w:t>
+            </w:r>
+            <w:proofErr w:type="gramEnd"/>
             <w:r>
               <w:rPr>
                 <w:spacing w:val="40"/>
                 <w:sz w:val="32"/>
                 <w:szCs w:val="32"/>
               </w:rPr>
-              <w:t>T.Capcelea</w:t>
-            </w:r>
-            <w:proofErr w:type="spellEnd"/>
-            <w:proofErr w:type="gramEnd"/>
-            <w:r>
-              <w:rPr>
-                <w:spacing w:val="40"/>
-                <w:sz w:val="32"/>
-                <w:szCs w:val="32"/>
-              </w:rPr>
               <w:t xml:space="preserve">  213a/4</w:t>
             </w:r>
           </w:p>
         </w:tc>
       </w:tr>
       <w:tr>
-        <w:tblPrEx>
-          <w:tblCellMar>
-            <w:top w:w="0" w:type="dxa"/>
-            <w:bottom w:w="0" w:type="dxa"/>
-          </w:tblCellMar>
-        </w:tblPrEx>
         <w:trPr>
           <w:cantSplit/>
           <w:trHeight w:hRule="exact" w:val="1140"/>
@@ -4504,12 +4316,6 @@
         </w:tc>
       </w:tr>
       <w:tr>
-        <w:tblPrEx>
-          <w:tblCellMar>
-            <w:top w:w="0" w:type="dxa"/>
-            <w:bottom w:w="0" w:type="dxa"/>
-          </w:tblCellMar>
-        </w:tblPrEx>
         <w:trPr>
           <w:cantSplit/>
           <w:trHeight w:hRule="exact" w:val="551"/>
@@ -4600,6 +4406,8 @@
               <w:ind w:left="-57" w:right="-57"/>
               <w:jc w:val="center"/>
               <w:rPr>
+                <w:sz w:val="24"/>
+                <w:szCs w:val="24"/>
                 <w:lang w:val="it-IT"/>
               </w:rPr>
             </w:pPr>
@@ -4660,16 +4468,12 @@
               </w:rPr>
               <w:t>,</w:t>
             </w:r>
-          </w:p>
-          <w:p>
-            <w:pPr>
-              <w:jc w:val="center"/>
-              <w:rPr>
-                <w:sz w:val="24"/>
-                <w:szCs w:val="24"/>
-                <w:lang w:val="it-IT"/>
-              </w:rPr>
-            </w:pPr>
+            <w:r>
+              <w:rPr>
+                <w:lang w:val="it-IT"/>
+              </w:rPr>
+              <w:t xml:space="preserve"> </w:t>
+            </w:r>
             <w:r>
               <w:rPr>
                 <w:sz w:val="24"/>
@@ -4732,6 +4536,8 @@
               <w:ind w:left="-57" w:right="-57"/>
               <w:jc w:val="center"/>
               <w:rPr>
+                <w:sz w:val="24"/>
+                <w:szCs w:val="24"/>
                 <w:lang w:val="it-IT"/>
               </w:rPr>
             </w:pPr>
@@ -4792,16 +4598,12 @@
               </w:rPr>
               <w:t>,</w:t>
             </w:r>
-          </w:p>
-          <w:p>
-            <w:pPr>
-              <w:jc w:val="center"/>
-              <w:rPr>
-                <w:sz w:val="24"/>
-                <w:szCs w:val="24"/>
-                <w:lang w:val="it-IT"/>
-              </w:rPr>
-            </w:pPr>
+            <w:r>
+              <w:rPr>
+                <w:lang w:val="it-IT"/>
+              </w:rPr>
+              <w:t xml:space="preserve"> </w:t>
+            </w:r>
             <w:r>
               <w:rPr>
                 <w:sz w:val="24"/>
@@ -5067,12 +4869,6 @@
         </w:tc>
       </w:tr>
       <w:tr>
-        <w:tblPrEx>
-          <w:tblCellMar>
-            <w:top w:w="0" w:type="dxa"/>
-            <w:bottom w:w="0" w:type="dxa"/>
-          </w:tblCellMar>
-        </w:tblPrEx>
         <w:trPr>
           <w:cantSplit/>
           <w:trHeight w:hRule="exact" w:val="538"/>
@@ -5260,12 +5056,6 @@
         </w:tc>
       </w:tr>
       <w:tr>
-        <w:tblPrEx>
-          <w:tblCellMar>
-            <w:top w:w="0" w:type="dxa"/>
-            <w:bottom w:w="0" w:type="dxa"/>
-          </w:tblCellMar>
-        </w:tblPrEx>
         <w:trPr>
           <w:cantSplit/>
           <w:trHeight w:hRule="exact" w:val="1140"/>
@@ -5748,12 +5538,6 @@
         </w:tc>
       </w:tr>
       <w:tr>
-        <w:tblPrEx>
-          <w:tblCellMar>
-            <w:top w:w="0" w:type="dxa"/>
-            <w:bottom w:w="0" w:type="dxa"/>
-          </w:tblCellMar>
-        </w:tblPrEx>
         <w:trPr>
           <w:cantSplit/>
           <w:trHeight w:val="1162"/>
@@ -5851,7 +5635,6 @@
                 <w:szCs w:val="28"/>
               </w:rPr>
             </w:pPr>
-            <w:proofErr w:type="spellStart"/>
             <w:proofErr w:type="gramStart"/>
             <w:r>
               <w:rPr>
@@ -5860,7 +5643,6 @@
               </w:rPr>
               <w:t>P.Sârbu</w:t>
             </w:r>
-            <w:proofErr w:type="spellEnd"/>
             <w:proofErr w:type="gramEnd"/>
             <w:r>
               <w:rPr>
@@ -6123,12 +5905,6 @@
         </w:tc>
       </w:tr>
       <w:tr>
-        <w:tblPrEx>
-          <w:tblCellMar>
-            <w:top w:w="0" w:type="dxa"/>
-            <w:bottom w:w="0" w:type="dxa"/>
-          </w:tblCellMar>
-        </w:tblPrEx>
         <w:trPr>
           <w:cantSplit/>
           <w:trHeight w:hRule="exact" w:val="538"/>
@@ -6216,35 +5992,18 @@
                 <w:sz w:val="28"/>
                 <w:szCs w:val="28"/>
               </w:rPr>
-              <w:t>Struct. alg. (</w:t>
-            </w:r>
-            <w:proofErr w:type="spellStart"/>
-            <w:r>
-              <w:rPr>
-                <w:sz w:val="28"/>
-                <w:szCs w:val="28"/>
-              </w:rPr>
-              <w:t>sem</w:t>
-            </w:r>
-            <w:proofErr w:type="spellEnd"/>
-            <w:r>
-              <w:rPr>
-                <w:sz w:val="28"/>
-                <w:szCs w:val="28"/>
-              </w:rPr>
-              <w:t>)</w:t>
-            </w:r>
-          </w:p>
-          <w:p>
-            <w:pPr>
-              <w:ind w:left="-113" w:right="-113"/>
-              <w:jc w:val="center"/>
-              <w:rPr>
-                <w:sz w:val="28"/>
-                <w:szCs w:val="28"/>
-              </w:rPr>
-            </w:pPr>
-            <w:proofErr w:type="spellStart"/>
+              <w:t>Struct. alg. (sem)</w:t>
+            </w:r>
+          </w:p>
+          <w:p>
+            <w:pPr>
+              <w:ind w:left="-113" w:right="-113"/>
+              <w:jc w:val="center"/>
+              <w:rPr>
+                <w:sz w:val="28"/>
+                <w:szCs w:val="28"/>
+              </w:rPr>
+            </w:pPr>
             <w:proofErr w:type="gramStart"/>
             <w:r>
               <w:rPr>
@@ -6253,7 +6012,6 @@
               </w:rPr>
               <w:t>P.Sârbu</w:t>
             </w:r>
-            <w:proofErr w:type="spellEnd"/>
             <w:proofErr w:type="gramEnd"/>
             <w:r>
               <w:rPr>
@@ -6541,12 +6299,6 @@
         </w:tc>
       </w:tr>
       <w:tr>
-        <w:tblPrEx>
-          <w:tblCellMar>
-            <w:top w:w="0" w:type="dxa"/>
-            <w:bottom w:w="0" w:type="dxa"/>
-          </w:tblCellMar>
-        </w:tblPrEx>
         <w:trPr>
           <w:cantSplit/>
           <w:trHeight w:hRule="exact" w:val="601"/>
@@ -6792,12 +6544,6 @@
         <w:gridCol w:w="2658"/>
       </w:tblGrid>
       <w:tr>
-        <w:tblPrEx>
-          <w:tblCellMar>
-            <w:top w:w="0" w:type="dxa"/>
-            <w:bottom w:w="0" w:type="dxa"/>
-          </w:tblCellMar>
-        </w:tblPrEx>
         <w:trPr>
           <w:cantSplit/>
           <w:trHeight w:hRule="exact" w:val="680"/>
@@ -6823,7 +6569,6 @@
                 <w:sz w:val="40"/>
               </w:rPr>
             </w:pPr>
-            <w:proofErr w:type="spellStart"/>
             <w:r>
               <w:rPr>
                 <w:b/>
@@ -6831,7 +6576,6 @@
               </w:rPr>
               <w:t>Vineri</w:t>
             </w:r>
-            <w:proofErr w:type="spellEnd"/>
           </w:p>
         </w:tc>
         <w:tc>
@@ -7223,12 +6967,6 @@
         </w:tc>
       </w:tr>
       <w:tr>
-        <w:tblPrEx>
-          <w:tblCellMar>
-            <w:top w:w="0" w:type="dxa"/>
-            <w:bottom w:w="0" w:type="dxa"/>
-          </w:tblCellMar>
-        </w:tblPrEx>
         <w:trPr>
           <w:cantSplit/>
           <w:trHeight w:hRule="exact" w:val="525"/>
@@ -7413,12 +7151,6 @@
         </w:tc>
       </w:tr>
       <w:tr>
-        <w:tblPrEx>
-          <w:tblCellMar>
-            <w:top w:w="0" w:type="dxa"/>
-            <w:bottom w:w="0" w:type="dxa"/>
-          </w:tblCellMar>
-        </w:tblPrEx>
         <w:trPr>
           <w:cantSplit/>
           <w:trHeight w:hRule="exact" w:val="1140"/>
@@ -7729,12 +7461,6 @@
         </w:tc>
       </w:tr>
       <w:tr>
-        <w:tblPrEx>
-          <w:tblCellMar>
-            <w:top w:w="0" w:type="dxa"/>
-            <w:bottom w:w="0" w:type="dxa"/>
-          </w:tblCellMar>
-        </w:tblPrEx>
         <w:trPr>
           <w:cantSplit/>
           <w:trHeight w:hRule="exact" w:val="1140"/>
@@ -8061,12 +7787,6 @@
         </w:tc>
       </w:tr>
       <w:tr>
-        <w:tblPrEx>
-          <w:tblCellMar>
-            <w:top w:w="0" w:type="dxa"/>
-            <w:bottom w:w="0" w:type="dxa"/>
-          </w:tblCellMar>
-        </w:tblPrEx>
         <w:trPr>
           <w:cantSplit/>
           <w:trHeight w:hRule="exact" w:val="614"/>
@@ -8252,12 +7972,6 @@
         </w:tc>
       </w:tr>
       <w:tr>
-        <w:tblPrEx>
-          <w:tblCellMar>
-            <w:top w:w="0" w:type="dxa"/>
-            <w:bottom w:w="0" w:type="dxa"/>
-          </w:tblCellMar>
-        </w:tblPrEx>
         <w:trPr>
           <w:cantSplit/>
           <w:trHeight w:hRule="exact" w:val="516"/>
@@ -8330,7 +8044,6 @@
               </w:rPr>
               <w:t>Struct. alg. (</w:t>
             </w:r>
-            <w:proofErr w:type="spellStart"/>
             <w:proofErr w:type="gramStart"/>
             <w:r>
               <w:rPr>
@@ -8347,7 +8060,6 @@
               </w:rPr>
               <w:t>par</w:t>
             </w:r>
-            <w:proofErr w:type="spellEnd"/>
             <w:proofErr w:type="gramEnd"/>
             <w:r>
               <w:rPr>
@@ -8367,7 +8079,6 @@
                 <w:szCs w:val="24"/>
               </w:rPr>
             </w:pPr>
-            <w:proofErr w:type="spellStart"/>
             <w:proofErr w:type="gramStart"/>
             <w:r>
               <w:rPr>
@@ -8376,7 +8087,6 @@
               </w:rPr>
               <w:t>P.Sârbu</w:t>
             </w:r>
-            <w:proofErr w:type="spellEnd"/>
             <w:proofErr w:type="gramEnd"/>
             <w:r>
               <w:rPr>
@@ -8414,12 +8124,6 @@
         </w:tc>
       </w:tr>
       <w:tr>
-        <w:tblPrEx>
-          <w:tblCellMar>
-            <w:top w:w="0" w:type="dxa"/>
-            <w:bottom w:w="0" w:type="dxa"/>
-          </w:tblCellMar>
-        </w:tblPrEx>
         <w:trPr>
           <w:cantSplit/>
           <w:trHeight w:hRule="exact" w:val="1226"/>
@@ -8445,7 +8149,6 @@
                 <w:sz w:val="40"/>
               </w:rPr>
             </w:pPr>
-            <w:proofErr w:type="spellStart"/>
             <w:r>
               <w:rPr>
                 <w:b/>
@@ -8453,7 +8156,6 @@
               </w:rPr>
               <w:t>Sâmbătă</w:t>
             </w:r>
-            <w:proofErr w:type="spellEnd"/>
           </w:p>
         </w:tc>
         <w:tc>
@@ -8587,12 +8289,6 @@
         </w:tc>
       </w:tr>
       <w:tr>
-        <w:tblPrEx>
-          <w:tblCellMar>
-            <w:top w:w="0" w:type="dxa"/>
-            <w:bottom w:w="0" w:type="dxa"/>
-          </w:tblCellMar>
-        </w:tblPrEx>
         <w:trPr>
           <w:cantSplit/>
           <w:trHeight w:hRule="exact" w:val="1140"/>
@@ -8739,12 +8435,6 @@
         </w:tc>
       </w:tr>
       <w:tr>
-        <w:tblPrEx>
-          <w:tblCellMar>
-            <w:top w:w="0" w:type="dxa"/>
-            <w:bottom w:w="0" w:type="dxa"/>
-          </w:tblCellMar>
-        </w:tblPrEx>
         <w:trPr>
           <w:cantSplit/>
           <w:trHeight w:val="1155"/>
@@ -8895,12 +8585,6 @@
         </w:tc>
       </w:tr>
       <w:tr>
-        <w:tblPrEx>
-          <w:tblCellMar>
-            <w:top w:w="0" w:type="dxa"/>
-            <w:bottom w:w="0" w:type="dxa"/>
-          </w:tblCellMar>
-        </w:tblPrEx>
         <w:trPr>
           <w:cantSplit/>
           <w:trHeight w:hRule="exact" w:val="1140"/>
@@ -9089,12 +8773,6 @@
         <w:gridCol w:w="2658"/>
       </w:tblGrid>
       <w:tr>
-        <w:tblPrEx>
-          <w:tblCellMar>
-            <w:top w:w="0" w:type="dxa"/>
-            <w:bottom w:w="0" w:type="dxa"/>
-          </w:tblCellMar>
-        </w:tblPrEx>
         <w:trPr>
           <w:cantSplit/>
           <w:trHeight w:hRule="exact" w:val="560"/>
@@ -9167,23 +8845,7 @@
                 <w:b/>
                 <w:sz w:val="40"/>
               </w:rPr>
-              <w:t>I2402(</w:t>
-            </w:r>
-            <w:proofErr w:type="spellStart"/>
-            <w:r>
-              <w:rPr>
-                <w:b/>
-                <w:sz w:val="40"/>
-              </w:rPr>
-              <w:t>ru</w:t>
-            </w:r>
-            <w:proofErr w:type="spellEnd"/>
-            <w:r>
-              <w:rPr>
-                <w:b/>
-                <w:sz w:val="40"/>
-              </w:rPr>
-              <w:t>)</w:t>
+              <w:t>I2402(ru)</w:t>
             </w:r>
           </w:p>
         </w:tc>
@@ -9212,23 +8874,7 @@
                 <w:b/>
                 <w:sz w:val="40"/>
               </w:rPr>
-              <w:t>IA2403(</w:t>
-            </w:r>
-            <w:proofErr w:type="spellStart"/>
-            <w:r>
-              <w:rPr>
-                <w:b/>
-                <w:sz w:val="40"/>
-              </w:rPr>
-              <w:t>ru</w:t>
-            </w:r>
-            <w:proofErr w:type="spellEnd"/>
-            <w:r>
-              <w:rPr>
-                <w:b/>
-                <w:sz w:val="40"/>
-              </w:rPr>
-              <w:t>)</w:t>
+              <w:t>IA2403(ru)</w:t>
             </w:r>
           </w:p>
         </w:tc>
@@ -9257,23 +8903,7 @@
                 <w:b/>
                 <w:sz w:val="40"/>
               </w:rPr>
-              <w:t>IA2404(</w:t>
-            </w:r>
-            <w:proofErr w:type="spellStart"/>
-            <w:r>
-              <w:rPr>
-                <w:b/>
-                <w:sz w:val="40"/>
-              </w:rPr>
-              <w:t>ru</w:t>
-            </w:r>
-            <w:proofErr w:type="spellEnd"/>
-            <w:r>
-              <w:rPr>
-                <w:b/>
-                <w:sz w:val="40"/>
-              </w:rPr>
-              <w:t>)</w:t>
+              <w:t>IA2404(ru)</w:t>
             </w:r>
           </w:p>
         </w:tc>
@@ -9317,23 +8947,7 @@
                 <w:b/>
                 <w:sz w:val="40"/>
               </w:rPr>
-              <w:t>01(</w:t>
-            </w:r>
-            <w:proofErr w:type="spellStart"/>
-            <w:r>
-              <w:rPr>
-                <w:b/>
-                <w:sz w:val="40"/>
-              </w:rPr>
-              <w:t>ro</w:t>
-            </w:r>
-            <w:proofErr w:type="spellEnd"/>
-            <w:r>
-              <w:rPr>
-                <w:b/>
-                <w:sz w:val="40"/>
-              </w:rPr>
-              <w:t>)</w:t>
+              <w:t>01(ro)</w:t>
             </w:r>
           </w:p>
         </w:tc>
@@ -9377,34 +8991,12 @@
                 <w:b/>
                 <w:sz w:val="40"/>
               </w:rPr>
-              <w:t>02(</w:t>
-            </w:r>
-            <w:proofErr w:type="spellStart"/>
-            <w:r>
-              <w:rPr>
-                <w:b/>
-                <w:sz w:val="40"/>
-              </w:rPr>
-              <w:t>ru</w:t>
-            </w:r>
-            <w:proofErr w:type="spellEnd"/>
-            <w:r>
-              <w:rPr>
-                <w:b/>
-                <w:sz w:val="40"/>
-              </w:rPr>
-              <w:t>)</w:t>
+              <w:t>02(ru)</w:t>
             </w:r>
           </w:p>
         </w:tc>
       </w:tr>
       <w:tr>
-        <w:tblPrEx>
-          <w:tblCellMar>
-            <w:top w:w="0" w:type="dxa"/>
-            <w:bottom w:w="0" w:type="dxa"/>
-          </w:tblCellMar>
-        </w:tblPrEx>
         <w:trPr>
           <w:cantSplit/>
           <w:trHeight w:hRule="exact" w:val="639"/>
@@ -9431,7 +9023,6 @@
                 <w:lang w:val="ro-RO"/>
               </w:rPr>
             </w:pPr>
-            <w:proofErr w:type="spellStart"/>
             <w:r>
               <w:rPr>
                 <w:b/>
@@ -9439,7 +9030,6 @@
               </w:rPr>
               <w:t>Luni</w:t>
             </w:r>
-            <w:proofErr w:type="spellEnd"/>
           </w:p>
         </w:tc>
         <w:tc>
@@ -9896,12 +9486,6 @@
         </w:tc>
       </w:tr>
       <w:tr>
-        <w:tblPrEx>
-          <w:tblCellMar>
-            <w:top w:w="0" w:type="dxa"/>
-            <w:bottom w:w="0" w:type="dxa"/>
-          </w:tblCellMar>
-        </w:tblPrEx>
         <w:trPr>
           <w:cantSplit/>
           <w:trHeight w:hRule="exact" w:val="513"/>
@@ -10120,12 +9704,6 @@
         </w:tc>
       </w:tr>
       <w:tr>
-        <w:tblPrEx>
-          <w:tblCellMar>
-            <w:top w:w="0" w:type="dxa"/>
-            <w:bottom w:w="0" w:type="dxa"/>
-          </w:tblCellMar>
-        </w:tblPrEx>
         <w:trPr>
           <w:cantSplit/>
           <w:trHeight w:val="1155"/>
@@ -10440,12 +10018,6 @@
         </w:tc>
       </w:tr>
       <w:tr>
-        <w:tblPrEx>
-          <w:tblCellMar>
-            <w:top w:w="0" w:type="dxa"/>
-            <w:bottom w:w="0" w:type="dxa"/>
-          </w:tblCellMar>
-        </w:tblPrEx>
         <w:trPr>
           <w:cantSplit/>
           <w:trHeight w:hRule="exact" w:val="563"/>
@@ -10532,7 +10104,6 @@
                 <w:szCs w:val="24"/>
               </w:rPr>
             </w:pPr>
-            <w:proofErr w:type="spellStart"/>
             <w:r>
               <w:rPr>
                 <w:spacing w:val="40"/>
@@ -10555,27 +10126,24 @@
                 <w:sz w:val="24"/>
                 <w:szCs w:val="24"/>
               </w:rPr>
-              <w:t>ca</w:t>
-            </w:r>
-            <w:proofErr w:type="spellEnd"/>
+              <w:t xml:space="preserve">ca   discretă </w:t>
+            </w:r>
             <w:r>
               <w:rPr>
                 <w:spacing w:val="40"/>
                 <w:sz w:val="24"/>
                 <w:szCs w:val="24"/>
               </w:rPr>
-              <w:t xml:space="preserve">   </w:t>
-            </w:r>
-            <w:proofErr w:type="spellStart"/>
+              <w:t>(AG)</w:t>
+            </w:r>
             <w:r>
               <w:rPr>
                 <w:spacing w:val="40"/>
                 <w:sz w:val="24"/>
                 <w:szCs w:val="24"/>
               </w:rPr>
-              <w:t>discretă</w:t>
-            </w:r>
-            <w:proofErr w:type="spellEnd"/>
+              <w:t xml:space="preserve"> (curs,</w:t>
+            </w:r>
             <w:r>
               <w:rPr>
                 <w:spacing w:val="40"/>
@@ -10590,53 +10158,27 @@
                 <w:sz w:val="24"/>
                 <w:szCs w:val="24"/>
               </w:rPr>
-              <w:t>(AG)</w:t>
-            </w:r>
+              <w:t>imp)</w:t>
+            </w:r>
+          </w:p>
+          <w:p>
+            <w:pPr>
+              <w:jc w:val="center"/>
+              <w:rPr>
+                <w:sz w:val="24"/>
+                <w:szCs w:val="24"/>
+                <w:lang w:val="it-IT"/>
+              </w:rPr>
+            </w:pPr>
+            <w:proofErr w:type="gramStart"/>
             <w:r>
               <w:rPr>
                 <w:spacing w:val="40"/>
                 <w:sz w:val="24"/>
                 <w:szCs w:val="24"/>
               </w:rPr>
-              <w:t xml:space="preserve"> (curs,</w:t>
-            </w:r>
-            <w:r>
-              <w:rPr>
-                <w:spacing w:val="40"/>
-                <w:sz w:val="24"/>
-                <w:szCs w:val="24"/>
-              </w:rPr>
-              <w:t xml:space="preserve"> </w:t>
-            </w:r>
-            <w:r>
-              <w:rPr>
-                <w:spacing w:val="40"/>
-                <w:sz w:val="24"/>
-                <w:szCs w:val="24"/>
-              </w:rPr>
-              <w:t>imp)</w:t>
-            </w:r>
-          </w:p>
-          <w:p>
-            <w:pPr>
-              <w:jc w:val="center"/>
-              <w:rPr>
-                <w:sz w:val="24"/>
-                <w:szCs w:val="24"/>
-                <w:lang w:val="it-IT"/>
-              </w:rPr>
-            </w:pPr>
-            <w:proofErr w:type="spellStart"/>
-            <w:proofErr w:type="gramStart"/>
-            <w:r>
-              <w:rPr>
-                <w:spacing w:val="40"/>
-                <w:sz w:val="24"/>
-                <w:szCs w:val="24"/>
-              </w:rPr>
               <w:t>A.Niculiță</w:t>
             </w:r>
-            <w:proofErr w:type="spellEnd"/>
             <w:proofErr w:type="gramEnd"/>
             <w:r>
               <w:rPr>
@@ -10784,12 +10326,6 @@
         </w:tc>
       </w:tr>
       <w:tr>
-        <w:tblPrEx>
-          <w:tblCellMar>
-            <w:top w:w="0" w:type="dxa"/>
-            <w:bottom w:w="0" w:type="dxa"/>
-          </w:tblCellMar>
-        </w:tblPrEx>
         <w:trPr>
           <w:cantSplit/>
           <w:trHeight w:hRule="exact" w:val="576"/>
@@ -11085,12 +10621,6 @@
         </w:tc>
       </w:tr>
       <w:tr>
-        <w:tblPrEx>
-          <w:tblCellMar>
-            <w:top w:w="0" w:type="dxa"/>
-            <w:bottom w:w="0" w:type="dxa"/>
-          </w:tblCellMar>
-        </w:tblPrEx>
         <w:trPr>
           <w:cantSplit/>
           <w:trHeight w:hRule="exact" w:val="589"/>
@@ -11600,12 +11130,6 @@
         </w:tc>
       </w:tr>
       <w:tr>
-        <w:tblPrEx>
-          <w:tblCellMar>
-            <w:top w:w="0" w:type="dxa"/>
-            <w:bottom w:w="0" w:type="dxa"/>
-          </w:tblCellMar>
-        </w:tblPrEx>
         <w:trPr>
           <w:cantSplit/>
           <w:trHeight w:hRule="exact" w:val="541"/>
@@ -11837,12 +11361,6 @@
         </w:tc>
       </w:tr>
       <w:tr>
-        <w:tblPrEx>
-          <w:tblCellMar>
-            <w:top w:w="0" w:type="dxa"/>
-            <w:bottom w:w="0" w:type="dxa"/>
-          </w:tblCellMar>
-        </w:tblPrEx>
         <w:trPr>
           <w:cantSplit/>
           <w:trHeight w:hRule="exact" w:val="588"/>
@@ -11869,7 +11387,6 @@
                 <w:sz w:val="40"/>
               </w:rPr>
             </w:pPr>
-            <w:proofErr w:type="spellStart"/>
             <w:r>
               <w:rPr>
                 <w:b/>
@@ -11877,7 +11394,6 @@
               </w:rPr>
               <w:t>Marţi</w:t>
             </w:r>
-            <w:proofErr w:type="spellEnd"/>
           </w:p>
         </w:tc>
         <w:tc>
@@ -12689,12 +12205,6 @@
         </w:tc>
       </w:tr>
       <w:tr>
-        <w:tblPrEx>
-          <w:tblCellMar>
-            <w:top w:w="0" w:type="dxa"/>
-            <w:bottom w:w="0" w:type="dxa"/>
-          </w:tblCellMar>
-        </w:tblPrEx>
         <w:trPr>
           <w:cantSplit/>
           <w:trHeight w:hRule="exact" w:val="529"/>
@@ -13047,12 +12557,6 @@
         </w:tc>
       </w:tr>
       <w:tr>
-        <w:tblPrEx>
-          <w:tblCellMar>
-            <w:top w:w="0" w:type="dxa"/>
-            <w:bottom w:w="0" w:type="dxa"/>
-          </w:tblCellMar>
-        </w:tblPrEx>
         <w:trPr>
           <w:cantSplit/>
           <w:trHeight w:hRule="exact" w:val="538"/>
@@ -13422,12 +12926,6 @@
         </w:tc>
       </w:tr>
       <w:tr>
-        <w:tblPrEx>
-          <w:tblCellMar>
-            <w:top w:w="0" w:type="dxa"/>
-            <w:bottom w:w="0" w:type="dxa"/>
-          </w:tblCellMar>
-        </w:tblPrEx>
         <w:trPr>
           <w:cantSplit/>
           <w:trHeight w:hRule="exact" w:val="586"/>
@@ -13658,12 +13156,6 @@
         </w:tc>
       </w:tr>
       <w:tr>
-        <w:tblPrEx>
-          <w:tblCellMar>
-            <w:top w:w="0" w:type="dxa"/>
-            <w:bottom w:w="0" w:type="dxa"/>
-          </w:tblCellMar>
-        </w:tblPrEx>
         <w:trPr>
           <w:cantSplit/>
           <w:trHeight w:hRule="exact" w:val="483"/>
@@ -14149,12 +13641,6 @@
         </w:tc>
       </w:tr>
       <w:tr>
-        <w:tblPrEx>
-          <w:tblCellMar>
-            <w:top w:w="0" w:type="dxa"/>
-            <w:bottom w:w="0" w:type="dxa"/>
-          </w:tblCellMar>
-        </w:tblPrEx>
         <w:trPr>
           <w:cantSplit/>
           <w:trHeight w:hRule="exact" w:val="786"/>
@@ -14414,12 +13900,6 @@
         </w:tc>
       </w:tr>
       <w:tr>
-        <w:tblPrEx>
-          <w:tblCellMar>
-            <w:top w:w="0" w:type="dxa"/>
-            <w:bottom w:w="0" w:type="dxa"/>
-          </w:tblCellMar>
-        </w:tblPrEx>
         <w:trPr>
           <w:cantSplit/>
           <w:trHeight w:val="1140"/>
@@ -14862,12 +14342,6 @@
         <w:gridCol w:w="2665"/>
       </w:tblGrid>
       <w:tr>
-        <w:tblPrEx>
-          <w:tblCellMar>
-            <w:top w:w="0" w:type="dxa"/>
-            <w:bottom w:w="0" w:type="dxa"/>
-          </w:tblCellMar>
-        </w:tblPrEx>
         <w:trPr>
           <w:cantSplit/>
           <w:trHeight w:hRule="exact" w:val="1140"/>
@@ -15741,12 +15215,6 @@
         </w:tc>
       </w:tr>
       <w:tr>
-        <w:tblPrEx>
-          <w:tblCellMar>
-            <w:top w:w="0" w:type="dxa"/>
-            <w:bottom w:w="0" w:type="dxa"/>
-          </w:tblCellMar>
-        </w:tblPrEx>
         <w:trPr>
           <w:cantSplit/>
           <w:trHeight w:val="601"/>
@@ -16182,12 +15650,6 @@
         </w:tc>
       </w:tr>
       <w:tr>
-        <w:tblPrEx>
-          <w:tblCellMar>
-            <w:top w:w="0" w:type="dxa"/>
-            <w:bottom w:w="0" w:type="dxa"/>
-          </w:tblCellMar>
-        </w:tblPrEx>
         <w:trPr>
           <w:cantSplit/>
           <w:trHeight w:val="548"/>
@@ -16383,12 +15845,6 @@
         </w:tc>
       </w:tr>
       <w:tr>
-        <w:tblPrEx>
-          <w:tblCellMar>
-            <w:top w:w="0" w:type="dxa"/>
-            <w:bottom w:w="0" w:type="dxa"/>
-          </w:tblCellMar>
-        </w:tblPrEx>
         <w:trPr>
           <w:cantSplit/>
           <w:trHeight w:hRule="exact" w:val="1140"/>
@@ -16927,12 +16383,6 @@
         </w:tc>
       </w:tr>
       <w:tr>
-        <w:tblPrEx>
-          <w:tblCellMar>
-            <w:top w:w="0" w:type="dxa"/>
-            <w:bottom w:w="0" w:type="dxa"/>
-          </w:tblCellMar>
-        </w:tblPrEx>
         <w:trPr>
           <w:cantSplit/>
           <w:trHeight w:hRule="exact" w:val="1140"/>
@@ -17019,50 +16469,58 @@
                 <w:szCs w:val="36"/>
               </w:rPr>
             </w:pPr>
-            <w:proofErr w:type="spellStart"/>
             <w:r>
               <w:rPr>
                 <w:spacing w:val="40"/>
                 <w:sz w:val="36"/>
                 <w:szCs w:val="36"/>
               </w:rPr>
-              <w:t>Programare</w:t>
-            </w:r>
-            <w:proofErr w:type="spellEnd"/>
+              <w:t xml:space="preserve">Programare </w:t>
+            </w:r>
             <w:r>
               <w:rPr>
                 <w:spacing w:val="40"/>
                 <w:sz w:val="36"/>
                 <w:szCs w:val="36"/>
               </w:rPr>
-              <w:t xml:space="preserve"> </w:t>
-            </w:r>
-            <w:proofErr w:type="spellStart"/>
+              <w:t>î</w:t>
+            </w:r>
             <w:r>
               <w:rPr>
                 <w:spacing w:val="40"/>
                 <w:sz w:val="36"/>
                 <w:szCs w:val="36"/>
               </w:rPr>
-              <w:t>î</w:t>
-            </w:r>
+              <w:t xml:space="preserve">n </w:t>
+            </w:r>
+            <w:proofErr w:type="gramStart"/>
             <w:r>
               <w:rPr>
                 <w:spacing w:val="40"/>
                 <w:sz w:val="36"/>
                 <w:szCs w:val="36"/>
               </w:rPr>
-              <w:t>n</w:t>
-            </w:r>
-            <w:proofErr w:type="spellEnd"/>
+              <w:t>Python  (</w:t>
+            </w:r>
+            <w:proofErr w:type="gramEnd"/>
             <w:r>
               <w:rPr>
                 <w:spacing w:val="40"/>
                 <w:sz w:val="36"/>
                 <w:szCs w:val="36"/>
               </w:rPr>
-              <w:t xml:space="preserve"> </w:t>
-            </w:r>
+              <w:t>curs)</w:t>
+            </w:r>
+          </w:p>
+          <w:p>
+            <w:pPr>
+              <w:ind w:left="-113" w:right="-113"/>
+              <w:jc w:val="center"/>
+              <w:rPr>
+                <w:sz w:val="24"/>
+                <w:szCs w:val="24"/>
+              </w:rPr>
+            </w:pPr>
             <w:proofErr w:type="gramStart"/>
             <w:r>
               <w:rPr>
@@ -17070,7 +16528,7 @@
                 <w:sz w:val="36"/>
                 <w:szCs w:val="36"/>
               </w:rPr>
-              <w:t>Python  (</w:t>
+              <w:t>N.Pleșca</w:t>
             </w:r>
             <w:proofErr w:type="gramEnd"/>
             <w:r>
@@ -17079,44 +16537,14 @@
                 <w:sz w:val="36"/>
                 <w:szCs w:val="36"/>
               </w:rPr>
-              <w:t>curs)</w:t>
-            </w:r>
-          </w:p>
-          <w:p>
-            <w:pPr>
-              <w:ind w:left="-113" w:right="-113"/>
-              <w:jc w:val="center"/>
-              <w:rPr>
-                <w:sz w:val="24"/>
-                <w:szCs w:val="24"/>
-              </w:rPr>
-            </w:pPr>
-            <w:proofErr w:type="spellStart"/>
-            <w:proofErr w:type="gramStart"/>
+              <w:t xml:space="preserve">  </w:t>
+            </w:r>
             <w:r>
               <w:rPr>
                 <w:spacing w:val="40"/>
                 <w:sz w:val="36"/>
                 <w:szCs w:val="36"/>
               </w:rPr>
-              <w:t>N.Pleșca</w:t>
-            </w:r>
-            <w:proofErr w:type="spellEnd"/>
-            <w:proofErr w:type="gramEnd"/>
-            <w:r>
-              <w:rPr>
-                <w:spacing w:val="40"/>
-                <w:sz w:val="36"/>
-                <w:szCs w:val="36"/>
-              </w:rPr>
-              <w:t xml:space="preserve">  </w:t>
-            </w:r>
-            <w:r>
-              <w:rPr>
-                <w:spacing w:val="40"/>
-                <w:sz w:val="36"/>
-                <w:szCs w:val="36"/>
-              </w:rPr>
               <w:t>213a/4</w:t>
             </w:r>
           </w:p>
@@ -17187,7 +16615,6 @@
               </w:rPr>
               <w:t xml:space="preserve"> </w:t>
             </w:r>
-            <w:proofErr w:type="spellStart"/>
             <w:proofErr w:type="gramStart"/>
             <w:r>
               <w:rPr>
@@ -17196,7 +16623,6 @@
               </w:rPr>
               <w:t>G.Marin</w:t>
             </w:r>
-            <w:proofErr w:type="spellEnd"/>
             <w:proofErr w:type="gramEnd"/>
             <w:r>
               <w:rPr>
@@ -17262,7 +16688,6 @@
               </w:rPr>
               <w:t xml:space="preserve"> </w:t>
             </w:r>
-            <w:proofErr w:type="spellStart"/>
             <w:proofErr w:type="gramStart"/>
             <w:r>
               <w:rPr>
@@ -17285,7 +16710,6 @@
               </w:rPr>
               <w:t>chiopu</w:t>
             </w:r>
-            <w:proofErr w:type="spellEnd"/>
             <w:proofErr w:type="gramEnd"/>
             <w:r>
               <w:rPr>
@@ -17360,12 +16784,6 @@
         </w:tc>
       </w:tr>
       <w:tr>
-        <w:tblPrEx>
-          <w:tblCellMar>
-            <w:top w:w="0" w:type="dxa"/>
-            <w:bottom w:w="0" w:type="dxa"/>
-          </w:tblCellMar>
-        </w:tblPrEx>
         <w:trPr>
           <w:cantSplit/>
           <w:trHeight w:hRule="exact" w:val="601"/>
@@ -17456,6 +16874,8 @@
               <w:ind w:left="-57" w:right="-57"/>
               <w:jc w:val="center"/>
               <w:rPr>
+                <w:sz w:val="24"/>
+                <w:szCs w:val="24"/>
                 <w:lang w:val="it-IT"/>
               </w:rPr>
             </w:pPr>
@@ -17506,16 +16926,18 @@
               </w:rPr>
               <w:t>)</w:t>
             </w:r>
-          </w:p>
-          <w:p>
-            <w:pPr>
-              <w:jc w:val="center"/>
-              <w:rPr>
-                <w:sz w:val="24"/>
-                <w:szCs w:val="24"/>
-                <w:lang w:val="it-IT"/>
-              </w:rPr>
-            </w:pPr>
+            <w:r>
+              <w:rPr>
+                <w:lang w:val="it-IT"/>
+              </w:rPr>
+              <w:t>,</w:t>
+            </w:r>
+            <w:r>
+              <w:rPr>
+                <w:lang w:val="it-IT"/>
+              </w:rPr>
+              <w:t xml:space="preserve"> </w:t>
+            </w:r>
             <w:r>
               <w:rPr>
                 <w:sz w:val="24"/>
@@ -18104,12 +17526,6 @@
         </w:tc>
       </w:tr>
       <w:tr>
-        <w:tblPrEx>
-          <w:tblCellMar>
-            <w:top w:w="0" w:type="dxa"/>
-            <w:bottom w:w="0" w:type="dxa"/>
-          </w:tblCellMar>
-        </w:tblPrEx>
         <w:trPr>
           <w:cantSplit/>
           <w:trHeight w:hRule="exact" w:val="582"/>
@@ -18365,12 +17781,6 @@
         </w:tc>
       </w:tr>
       <w:tr>
-        <w:tblPrEx>
-          <w:tblCellMar>
-            <w:top w:w="0" w:type="dxa"/>
-            <w:bottom w:w="0" w:type="dxa"/>
-          </w:tblCellMar>
-        </w:tblPrEx>
         <w:trPr>
           <w:cantSplit/>
           <w:trHeight w:hRule="exact" w:val="1222"/>
@@ -18825,7 +18235,6 @@
                 <w:szCs w:val="28"/>
               </w:rPr>
             </w:pPr>
-            <w:proofErr w:type="spellStart"/>
             <w:proofErr w:type="gramStart"/>
             <w:r>
               <w:rPr>
@@ -18848,7 +18257,6 @@
               </w:rPr>
               <w:t>chiopu</w:t>
             </w:r>
-            <w:proofErr w:type="spellEnd"/>
             <w:proofErr w:type="gramEnd"/>
             <w:r>
               <w:rPr>
@@ -19025,12 +18433,6 @@
         </w:tc>
       </w:tr>
       <w:tr>
-        <w:tblPrEx>
-          <w:tblCellMar>
-            <w:top w:w="0" w:type="dxa"/>
-            <w:bottom w:w="0" w:type="dxa"/>
-          </w:tblCellMar>
-        </w:tblPrEx>
         <w:trPr>
           <w:cantSplit/>
           <w:trHeight w:val="1162"/>
@@ -19500,7 +18902,6 @@
                 <w:szCs w:val="24"/>
               </w:rPr>
             </w:pPr>
-            <w:proofErr w:type="spellStart"/>
             <w:proofErr w:type="gramStart"/>
             <w:r>
               <w:rPr>
@@ -19509,7 +18910,6 @@
               </w:rPr>
               <w:t>N.Pleșca</w:t>
             </w:r>
-            <w:proofErr w:type="spellEnd"/>
             <w:proofErr w:type="gramEnd"/>
             <w:r>
               <w:rPr>
@@ -19522,12 +18922,6 @@
         </w:tc>
       </w:tr>
       <w:tr>
-        <w:tblPrEx>
-          <w:tblCellMar>
-            <w:top w:w="0" w:type="dxa"/>
-            <w:bottom w:w="0" w:type="dxa"/>
-          </w:tblCellMar>
-        </w:tblPrEx>
         <w:trPr>
           <w:cantSplit/>
           <w:trHeight w:hRule="exact" w:val="1140"/>
@@ -19915,12 +19309,6 @@
         <w:gridCol w:w="2665"/>
       </w:tblGrid>
       <w:tr>
-        <w:tblPrEx>
-          <w:tblCellMar>
-            <w:top w:w="0" w:type="dxa"/>
-            <w:bottom w:w="0" w:type="dxa"/>
-          </w:tblCellMar>
-        </w:tblPrEx>
         <w:trPr>
           <w:cantSplit/>
           <w:trHeight w:hRule="exact" w:val="1140"/>
@@ -19946,7 +19334,6 @@
                 <w:sz w:val="40"/>
               </w:rPr>
             </w:pPr>
-            <w:proofErr w:type="spellStart"/>
             <w:r>
               <w:rPr>
                 <w:b/>
@@ -19954,7 +19341,6 @@
               </w:rPr>
               <w:t>Vineri</w:t>
             </w:r>
-            <w:proofErr w:type="spellEnd"/>
           </w:p>
         </w:tc>
         <w:tc>
@@ -20348,12 +19734,6 @@
         </w:tc>
       </w:tr>
       <w:tr>
-        <w:tblPrEx>
-          <w:tblCellMar>
-            <w:top w:w="0" w:type="dxa"/>
-            <w:bottom w:w="0" w:type="dxa"/>
-          </w:tblCellMar>
-        </w:tblPrEx>
         <w:trPr>
           <w:cantSplit/>
           <w:trHeight w:hRule="exact" w:val="1140"/>
@@ -20436,7 +19816,6 @@
                 <w:szCs w:val="28"/>
               </w:rPr>
             </w:pPr>
-            <w:proofErr w:type="spellStart"/>
             <w:r>
               <w:rPr>
                 <w:sz w:val="28"/>
@@ -20444,7 +19823,6 @@
               </w:rPr>
               <w:t>Filozofie</w:t>
             </w:r>
-            <w:proofErr w:type="spellEnd"/>
             <w:r>
               <w:rPr>
                 <w:sz w:val="28"/>
@@ -20457,35 +19835,18 @@
                 <w:sz w:val="28"/>
                 <w:szCs w:val="28"/>
               </w:rPr>
-              <w:t>(</w:t>
-            </w:r>
-            <w:proofErr w:type="spellStart"/>
-            <w:r>
-              <w:rPr>
-                <w:sz w:val="28"/>
-                <w:szCs w:val="28"/>
-              </w:rPr>
-              <w:t>sem</w:t>
-            </w:r>
-            <w:proofErr w:type="spellEnd"/>
-            <w:r>
-              <w:rPr>
-                <w:sz w:val="28"/>
-                <w:szCs w:val="28"/>
-              </w:rPr>
-              <w:t>)</w:t>
-            </w:r>
-          </w:p>
-          <w:p>
-            <w:pPr>
-              <w:jc w:val="center"/>
-              <w:rPr>
-                <w:sz w:val="24"/>
-                <w:szCs w:val="24"/>
-                <w:lang w:val="it-IT"/>
-              </w:rPr>
-            </w:pPr>
-            <w:proofErr w:type="spellStart"/>
+              <w:t>(sem)</w:t>
+            </w:r>
+          </w:p>
+          <w:p>
+            <w:pPr>
+              <w:jc w:val="center"/>
+              <w:rPr>
+                <w:sz w:val="24"/>
+                <w:szCs w:val="24"/>
+                <w:lang w:val="it-IT"/>
+              </w:rPr>
+            </w:pPr>
             <w:proofErr w:type="gramStart"/>
             <w:r>
               <w:rPr>
@@ -20494,7 +19855,6 @@
               </w:rPr>
               <w:t>R.Belogorodov</w:t>
             </w:r>
-            <w:proofErr w:type="spellEnd"/>
             <w:proofErr w:type="gramEnd"/>
             <w:r>
               <w:rPr>
@@ -20569,7 +19929,6 @@
                 <w:szCs w:val="28"/>
               </w:rPr>
             </w:pPr>
-            <w:proofErr w:type="spellStart"/>
             <w:r>
               <w:rPr>
                 <w:sz w:val="28"/>
@@ -20577,7 +19936,6 @@
               </w:rPr>
               <w:t>Filozofie</w:t>
             </w:r>
-            <w:proofErr w:type="spellEnd"/>
             <w:r>
               <w:rPr>
                 <w:sz w:val="28"/>
@@ -20590,35 +19948,18 @@
                 <w:sz w:val="28"/>
                 <w:szCs w:val="28"/>
               </w:rPr>
-              <w:t>(</w:t>
-            </w:r>
-            <w:proofErr w:type="spellStart"/>
-            <w:r>
-              <w:rPr>
-                <w:sz w:val="28"/>
-                <w:szCs w:val="28"/>
-              </w:rPr>
-              <w:t>sem</w:t>
-            </w:r>
-            <w:proofErr w:type="spellEnd"/>
-            <w:r>
-              <w:rPr>
-                <w:sz w:val="28"/>
-                <w:szCs w:val="28"/>
-              </w:rPr>
-              <w:t>)</w:t>
-            </w:r>
-          </w:p>
-          <w:p>
-            <w:pPr>
-              <w:jc w:val="center"/>
-              <w:rPr>
-                <w:sz w:val="24"/>
-                <w:szCs w:val="24"/>
-                <w:lang w:val="it-IT"/>
-              </w:rPr>
-            </w:pPr>
-            <w:proofErr w:type="spellStart"/>
+              <w:t>(sem)</w:t>
+            </w:r>
+          </w:p>
+          <w:p>
+            <w:pPr>
+              <w:jc w:val="center"/>
+              <w:rPr>
+                <w:sz w:val="24"/>
+                <w:szCs w:val="24"/>
+                <w:lang w:val="it-IT"/>
+              </w:rPr>
+            </w:pPr>
             <w:proofErr w:type="gramStart"/>
             <w:r>
               <w:rPr>
@@ -20627,7 +19968,6 @@
               </w:rPr>
               <w:t>R.Belogorodov</w:t>
             </w:r>
-            <w:proofErr w:type="spellEnd"/>
             <w:proofErr w:type="gramEnd"/>
             <w:r>
               <w:rPr>
@@ -20687,7 +20027,6 @@
                 <w:lang w:val="it-IT"/>
               </w:rPr>
             </w:pPr>
-            <w:proofErr w:type="spellStart"/>
             <w:proofErr w:type="gramStart"/>
             <w:r>
               <w:rPr>
@@ -20696,7 +20035,6 @@
               </w:rPr>
               <w:t>N.Pleșca</w:t>
             </w:r>
-            <w:proofErr w:type="spellEnd"/>
             <w:proofErr w:type="gramEnd"/>
             <w:r>
               <w:rPr>
@@ -20963,12 +20301,6 @@
         </w:tc>
       </w:tr>
       <w:tr>
-        <w:tblPrEx>
-          <w:tblCellMar>
-            <w:top w:w="0" w:type="dxa"/>
-            <w:bottom w:w="0" w:type="dxa"/>
-          </w:tblCellMar>
-        </w:tblPrEx>
         <w:trPr>
           <w:cantSplit/>
           <w:trHeight w:hRule="exact" w:val="664"/>
@@ -21100,7 +20432,6 @@
                 <w:szCs w:val="28"/>
               </w:rPr>
             </w:pPr>
-            <w:proofErr w:type="spellStart"/>
             <w:r>
               <w:rPr>
                 <w:sz w:val="28"/>
@@ -21108,7 +20439,6 @@
               </w:rPr>
               <w:t>Filozofie</w:t>
             </w:r>
-            <w:proofErr w:type="spellEnd"/>
             <w:r>
               <w:rPr>
                 <w:sz w:val="28"/>
@@ -21121,35 +20451,18 @@
                 <w:sz w:val="28"/>
                 <w:szCs w:val="28"/>
               </w:rPr>
-              <w:t>(</w:t>
-            </w:r>
-            <w:proofErr w:type="spellStart"/>
-            <w:r>
-              <w:rPr>
-                <w:sz w:val="28"/>
-                <w:szCs w:val="28"/>
-              </w:rPr>
-              <w:t>sem</w:t>
-            </w:r>
-            <w:proofErr w:type="spellEnd"/>
-            <w:r>
-              <w:rPr>
-                <w:sz w:val="28"/>
-                <w:szCs w:val="28"/>
-              </w:rPr>
-              <w:t>)</w:t>
-            </w:r>
-          </w:p>
-          <w:p>
-            <w:pPr>
-              <w:jc w:val="center"/>
-              <w:rPr>
-                <w:sz w:val="24"/>
-                <w:szCs w:val="24"/>
-                <w:lang w:val="it-IT"/>
-              </w:rPr>
-            </w:pPr>
-            <w:proofErr w:type="spellStart"/>
+              <w:t>(sem)</w:t>
+            </w:r>
+          </w:p>
+          <w:p>
+            <w:pPr>
+              <w:jc w:val="center"/>
+              <w:rPr>
+                <w:sz w:val="24"/>
+                <w:szCs w:val="24"/>
+                <w:lang w:val="it-IT"/>
+              </w:rPr>
+            </w:pPr>
             <w:proofErr w:type="gramStart"/>
             <w:r>
               <w:rPr>
@@ -21158,7 +20471,6 @@
               </w:rPr>
               <w:t>R.Belogorodov</w:t>
             </w:r>
-            <w:proofErr w:type="spellEnd"/>
             <w:proofErr w:type="gramEnd"/>
             <w:r>
               <w:rPr>
@@ -21401,12 +20713,6 @@
         </w:tc>
       </w:tr>
       <w:tr>
-        <w:tblPrEx>
-          <w:tblCellMar>
-            <w:top w:w="0" w:type="dxa"/>
-            <w:bottom w:w="0" w:type="dxa"/>
-          </w:tblCellMar>
-        </w:tblPrEx>
         <w:trPr>
           <w:cantSplit/>
           <w:trHeight w:hRule="exact" w:val="613"/>
@@ -21615,12 +20921,6 @@
         </w:tc>
       </w:tr>
       <w:tr>
-        <w:tblPrEx>
-          <w:tblCellMar>
-            <w:top w:w="0" w:type="dxa"/>
-            <w:bottom w:w="0" w:type="dxa"/>
-          </w:tblCellMar>
-        </w:tblPrEx>
         <w:trPr>
           <w:cantSplit/>
           <w:trHeight w:hRule="exact" w:val="1140"/>
@@ -21925,12 +21225,6 @@
         </w:tc>
       </w:tr>
       <w:tr>
-        <w:tblPrEx>
-          <w:tblCellMar>
-            <w:top w:w="0" w:type="dxa"/>
-            <w:bottom w:w="0" w:type="dxa"/>
-          </w:tblCellMar>
-        </w:tblPrEx>
         <w:trPr>
           <w:cantSplit/>
           <w:trHeight w:hRule="exact" w:val="1226"/>
@@ -21956,7 +21250,6 @@
                 <w:sz w:val="40"/>
               </w:rPr>
             </w:pPr>
-            <w:proofErr w:type="spellStart"/>
             <w:r>
               <w:rPr>
                 <w:b/>
@@ -21964,7 +21257,6 @@
               </w:rPr>
               <w:t>Sâmbătă</w:t>
             </w:r>
-            <w:proofErr w:type="spellEnd"/>
           </w:p>
         </w:tc>
         <w:tc>
@@ -22139,7 +21431,6 @@
               </w:rPr>
               <w:t xml:space="preserve"> </w:t>
             </w:r>
-            <w:proofErr w:type="spellStart"/>
             <w:proofErr w:type="gramStart"/>
             <w:r>
               <w:rPr>
@@ -22162,7 +21453,6 @@
               </w:rPr>
               <w:t>chiopu</w:t>
             </w:r>
-            <w:proofErr w:type="spellEnd"/>
             <w:proofErr w:type="gramEnd"/>
             <w:r>
               <w:rPr>
@@ -22365,12 +21655,6 @@
         </w:tc>
       </w:tr>
       <w:tr>
-        <w:tblPrEx>
-          <w:tblCellMar>
-            <w:top w:w="0" w:type="dxa"/>
-            <w:bottom w:w="0" w:type="dxa"/>
-          </w:tblCellMar>
-        </w:tblPrEx>
         <w:trPr>
           <w:cantSplit/>
           <w:trHeight w:hRule="exact" w:val="1140"/>
@@ -22769,12 +22053,6 @@
         </w:tc>
       </w:tr>
       <w:tr>
-        <w:tblPrEx>
-          <w:tblCellMar>
-            <w:top w:w="0" w:type="dxa"/>
-            <w:bottom w:w="0" w:type="dxa"/>
-          </w:tblCellMar>
-        </w:tblPrEx>
         <w:trPr>
           <w:cantSplit/>
           <w:trHeight w:val="1155"/>
@@ -23036,12 +22314,6 @@
         </w:tc>
       </w:tr>
       <w:tr>
-        <w:tblPrEx>
-          <w:tblCellMar>
-            <w:top w:w="0" w:type="dxa"/>
-            <w:bottom w:w="0" w:type="dxa"/>
-          </w:tblCellMar>
-        </w:tblPrEx>
         <w:trPr>
           <w:cantSplit/>
           <w:trHeight w:hRule="exact" w:val="1140"/>
@@ -24191,11 +23463,15 @@
   </w:style>
   <w:style w:type="character" w:default="1" w:styleId="DefaultParagraphFont">
     <w:name w:val="Default Paragraph Font"/>
+    <w:uiPriority w:val="1"/>
     <w:semiHidden/>
+    <w:unhideWhenUsed/>
   </w:style>
   <w:style w:type="table" w:default="1" w:styleId="TableNormal">
     <w:name w:val="Normal Table"/>
+    <w:uiPriority w:val="99"/>
     <w:semiHidden/>
+    <w:unhideWhenUsed/>
     <w:tblPr>
       <w:tblInd w:w="0" w:type="dxa"/>
       <w:tblCellMar>
@@ -24208,7 +23484,9 @@
   </w:style>
   <w:style w:type="numbering" w:default="1" w:styleId="NoList">
     <w:name w:val="No List"/>
+    <w:uiPriority w:val="99"/>
     <w:semiHidden/>
+    <w:unhideWhenUsed/>
   </w:style>
 </w:styles>
 </file>

</xml_diff>